<commit_message>
Dynamic Programming - Knap Sack and Rod Cutting
</commit_message>
<xml_diff>
--- a/hw2/HW2-HarvellKevin.docx
+++ b/hw2/HW2-HarvellKevin.docx
@@ -4507,6 +4507,8 @@
                 <w:rFonts w:eastAsiaTheme="minorEastAsia"/>
               </w:rPr>
             </w:pPr>
+            <w:bookmarkStart w:id="1" w:name="_GoBack"/>
+            <w:bookmarkEnd w:id="1"/>
             <w:r>
               <w:rPr>
                 <w:rFonts w:eastAsiaTheme="minorEastAsia"/>
@@ -5198,11 +5200,10 @@
         <w:rPr>
           <w:noProof/>
         </w:rPr>
-        <w:lastRenderedPageBreak/>
         <w:drawing>
           <wp:inline distT="0" distB="0" distL="0" distR="0" wp14:anchorId="15737F61" wp14:editId="5C0225AD">
-            <wp:extent cx="5402126" cy="3886368"/>
-            <wp:effectExtent l="0" t="0" r="8255" b="12700"/>
+            <wp:extent cx="5134271" cy="3583767"/>
+            <wp:effectExtent l="0" t="0" r="9525" b="10795"/>
             <wp:docPr id="2" name="Chart 2">
               <a:extLst xmlns:a="http://schemas.openxmlformats.org/drawingml/2006/main">
                 <a:ext uri="{FF2B5EF4-FFF2-40B4-BE49-F238E27FC236}">
@@ -5219,8 +5220,6 @@
           </wp:inline>
         </w:drawing>
       </w:r>
-      <w:bookmarkStart w:id="1" w:name="_GoBack"/>
-      <w:bookmarkEnd w:id="1"/>
     </w:p>
     <w:sectPr>
       <w:headerReference w:type="default" r:id="rId10"/>
@@ -5962,6 +5961,33 @@
         <w:insideV w:val="single" w:sz="4" w:space="0" w:color="auto"/>
       </w:tblBorders>
     </w:tblPr>
+  </w:style>
+  <w:style w:type="paragraph" w:styleId="BalloonText">
+    <w:name w:val="Balloon Text"/>
+    <w:basedOn w:val="Normal"/>
+    <w:link w:val="BalloonTextChar"/>
+    <w:uiPriority w:val="99"/>
+    <w:semiHidden/>
+    <w:unhideWhenUsed/>
+    <w:rsid w:val="00A431BA"/>
+    <w:rPr>
+      <w:rFonts w:ascii="Times New Roman" w:hAnsi="Times New Roman" w:cs="Times New Roman"/>
+      <w:sz w:val="18"/>
+      <w:szCs w:val="18"/>
+    </w:rPr>
+  </w:style>
+  <w:style w:type="character" w:customStyle="1" w:styleId="BalloonTextChar">
+    <w:name w:val="Balloon Text Char"/>
+    <w:basedOn w:val="DefaultParagraphFont"/>
+    <w:link w:val="BalloonText"/>
+    <w:uiPriority w:val="99"/>
+    <w:semiHidden/>
+    <w:rsid w:val="00A431BA"/>
+    <w:rPr>
+      <w:rFonts w:ascii="Times New Roman" w:hAnsi="Times New Roman" w:cs="Times New Roman"/>
+      <w:sz w:val="18"/>
+      <w:szCs w:val="18"/>
+    </w:rPr>
   </w:style>
 </w:styles>
 </file>

</xml_diff>